<commit_message>
Subo actualización con corrección de errores de parte 1 y 2 del tp, además del word actualizado.
</commit_message>
<xml_diff>
--- a/TP2/Big Data y Machine Learning TP 2.docx
+++ b/TP2/Big Data y Machine Learning TP 2.docx
@@ -99,90 +99,40 @@
         <w:pStyle w:val="Prrafodelista"/>
       </w:pPr>
       <w:r>
-        <w:t>Al buscar valores faltantes, sorpresivamente y como se puede ver en el siguiente cuadro, las únicas dos variables con valores faltantes fueron las de</w:t>
-      </w:r>
-      <w:r>
-        <w:t xml:space="preserve"> aporte por </w:t>
-      </w:r>
-      <w:proofErr w:type="spellStart"/>
-      <w:r>
-        <w:t>si</w:t>
-      </w:r>
-      <w:proofErr w:type="spellEnd"/>
-      <w:r>
-        <w:t xml:space="preserve"> mismo a algún sistema y descuentos jubilatorios por trabajo, ambos con 601 variables faltantes en el primer trimestre de 2024.</w:t>
-      </w:r>
-    </w:p>
-    <w:p>
-      <w:pPr>
-        <w:pStyle w:val="Prrafodelista"/>
-      </w:pPr>
-    </w:p>
-    <w:p>
-      <w:pPr>
-        <w:pStyle w:val="Prrafodelista"/>
-      </w:pPr>
-    </w:p>
-    <w:p>
-      <w:pPr>
-        <w:pStyle w:val="Prrafodelista"/>
-      </w:pPr>
-    </w:p>
-    <w:p/>
-    <w:p>
-      <w:pPr>
-        <w:pStyle w:val="Prrafodelista"/>
-      </w:pPr>
-    </w:p>
-    <w:p>
-      <w:pPr>
-        <w:pStyle w:val="Prrafodelista"/>
-      </w:pPr>
-    </w:p>
-    <w:p>
-      <w:pPr>
-        <w:pStyle w:val="Prrafodelista"/>
-      </w:pPr>
-    </w:p>
-    <w:p>
-      <w:pPr>
-        <w:pStyle w:val="Prrafodelista"/>
-      </w:pPr>
-    </w:p>
-    <w:p>
-      <w:pPr>
-        <w:pStyle w:val="Prrafodelista"/>
-      </w:pPr>
-    </w:p>
-    <w:p>
-      <w:pPr>
-        <w:pStyle w:val="Prrafodelista"/>
-      </w:pPr>
-    </w:p>
-    <w:p>
-      <w:pPr>
-        <w:pStyle w:val="Prrafodelista"/>
-      </w:pPr>
-    </w:p>
-    <w:p>
-      <w:pPr>
-        <w:pStyle w:val="Prrafodelista"/>
-      </w:pPr>
-    </w:p>
-    <w:p>
-      <w:pPr>
-        <w:pStyle w:val="Prrafodelista"/>
-      </w:pPr>
-    </w:p>
-    <w:p>
-      <w:pPr>
-        <w:pStyle w:val="Prrafodelista"/>
-      </w:pPr>
-    </w:p>
-    <w:p>
-      <w:pPr>
-        <w:pStyle w:val="Prrafodelista"/>
-      </w:pPr>
+        <w:t xml:space="preserve">Al buscar valores faltantes, sorpresivamente y como se puede ver en el siguiente cuadro, las únicas dos variables con valores faltantes fueron </w:t>
+      </w:r>
+      <w:proofErr w:type="gramStart"/>
+      <w:r>
+        <w:t xml:space="preserve">las </w:t>
+      </w:r>
+      <w:r>
+        <w:t>ingreso</w:t>
+      </w:r>
+      <w:proofErr w:type="gramEnd"/>
+      <w:r>
+        <w:t xml:space="preserve"> por alquiler</w:t>
+      </w:r>
+      <w:r>
+        <w:t xml:space="preserve"> y </w:t>
+      </w:r>
+      <w:r>
+        <w:t>el de cuota alimentaria</w:t>
+      </w:r>
+      <w:r>
+        <w:t xml:space="preserve">, con </w:t>
+      </w:r>
+      <w:r>
+        <w:t>1142 y 1134</w:t>
+      </w:r>
+      <w:r>
+        <w:t xml:space="preserve"> variables faltantes</w:t>
+      </w:r>
+      <w:r>
+        <w:t xml:space="preserve"> respectivamente</w:t>
+      </w:r>
+      <w:r>
+        <w:t xml:space="preserve"> en el primer trimestre de 2024.</w:t>
+      </w:r>
     </w:p>
     <w:p>
       <w:pPr>
@@ -190,26 +140,26 @@
       </w:pPr>
       <w:r>
         <w:drawing>
-          <wp:anchor distT="0" distB="0" distL="114300" distR="114300" simplePos="0" relativeHeight="251658240" behindDoc="0" locked="0" layoutInCell="1" allowOverlap="1" wp14:anchorId="35F5FBE4" wp14:editId="76C79699">
+          <wp:anchor distT="0" distB="0" distL="114300" distR="114300" simplePos="0" relativeHeight="251658240" behindDoc="0" locked="0" layoutInCell="1" allowOverlap="1" wp14:anchorId="7362036C" wp14:editId="279D8968">
             <wp:simplePos x="0" y="0"/>
             <wp:positionH relativeFrom="margin">
               <wp:align>center</wp:align>
             </wp:positionH>
             <wp:positionV relativeFrom="paragraph">
-              <wp:posOffset>-2758440</wp:posOffset>
+              <wp:posOffset>4445</wp:posOffset>
             </wp:positionV>
-            <wp:extent cx="1554480" cy="3569129"/>
-            <wp:effectExtent l="0" t="0" r="7620" b="0"/>
+            <wp:extent cx="1546860" cy="3682451"/>
+            <wp:effectExtent l="0" t="0" r="0" b="0"/>
             <wp:wrapThrough wrapText="bothSides">
               <wp:wrapPolygon edited="0">
                 <wp:start x="0" y="0"/>
-                <wp:lineTo x="0" y="21446"/>
-                <wp:lineTo x="21441" y="21446"/>
-                <wp:lineTo x="21441" y="0"/>
+                <wp:lineTo x="0" y="21455"/>
+                <wp:lineTo x="21281" y="21455"/>
+                <wp:lineTo x="21281" y="0"/>
                 <wp:lineTo x="0" y="0"/>
               </wp:wrapPolygon>
             </wp:wrapThrough>
-            <wp:docPr id="281456305" name="Imagen 1" descr="Tabla&#10;&#10;El contenido generado por IA puede ser incorrecto."/>
+            <wp:docPr id="1214624069" name="Imagen 1" descr="Tabla&#10;&#10;El contenido generado por IA puede ser incorrecto."/>
             <wp:cNvGraphicFramePr>
               <a:graphicFrameLocks xmlns:a="http://schemas.openxmlformats.org/drawingml/2006/main" noChangeAspect="1"/>
             </wp:cNvGraphicFramePr>
@@ -217,7 +167,7 @@
               <a:graphicData uri="http://schemas.openxmlformats.org/drawingml/2006/picture">
                 <pic:pic xmlns:pic="http://schemas.openxmlformats.org/drawingml/2006/picture">
                   <pic:nvPicPr>
-                    <pic:cNvPr id="281456305" name="Imagen 1" descr="Tabla&#10;&#10;El contenido generado por IA puede ser incorrecto."/>
+                    <pic:cNvPr id="1214624069" name="Imagen 1" descr="Tabla&#10;&#10;El contenido generado por IA puede ser incorrecto."/>
                     <pic:cNvPicPr/>
                   </pic:nvPicPr>
                   <pic:blipFill>
@@ -235,7 +185,7 @@
                   <pic:spPr>
                     <a:xfrm>
                       <a:off x="0" y="0"/>
-                      <a:ext cx="1554480" cy="3569129"/>
+                      <a:ext cx="1546860" cy="3682451"/>
                     </a:xfrm>
                     <a:prstGeom prst="rect">
                       <a:avLst/>
@@ -266,6 +216,82 @@
     </w:p>
     <w:p>
       <w:pPr>
+        <w:pStyle w:val="Prrafodelista"/>
+      </w:pPr>
+    </w:p>
+    <w:p/>
+    <w:p>
+      <w:pPr>
+        <w:pStyle w:val="Prrafodelista"/>
+      </w:pPr>
+    </w:p>
+    <w:p>
+      <w:pPr>
+        <w:pStyle w:val="Prrafodelista"/>
+      </w:pPr>
+    </w:p>
+    <w:p>
+      <w:pPr>
+        <w:pStyle w:val="Prrafodelista"/>
+      </w:pPr>
+    </w:p>
+    <w:p>
+      <w:pPr>
+        <w:pStyle w:val="Prrafodelista"/>
+      </w:pPr>
+    </w:p>
+    <w:p>
+      <w:pPr>
+        <w:pStyle w:val="Prrafodelista"/>
+      </w:pPr>
+    </w:p>
+    <w:p>
+      <w:pPr>
+        <w:pStyle w:val="Prrafodelista"/>
+      </w:pPr>
+    </w:p>
+    <w:p>
+      <w:pPr>
+        <w:pStyle w:val="Prrafodelista"/>
+      </w:pPr>
+    </w:p>
+    <w:p>
+      <w:pPr>
+        <w:pStyle w:val="Prrafodelista"/>
+      </w:pPr>
+    </w:p>
+    <w:p>
+      <w:pPr>
+        <w:pStyle w:val="Prrafodelista"/>
+      </w:pPr>
+    </w:p>
+    <w:p>
+      <w:pPr>
+        <w:pStyle w:val="Prrafodelista"/>
+      </w:pPr>
+    </w:p>
+    <w:p>
+      <w:pPr>
+        <w:pStyle w:val="Prrafodelista"/>
+      </w:pPr>
+    </w:p>
+    <w:p>
+      <w:pPr>
+        <w:pStyle w:val="Prrafodelista"/>
+      </w:pPr>
+    </w:p>
+    <w:p>
+      <w:pPr>
+        <w:pStyle w:val="Prrafodelista"/>
+      </w:pPr>
+    </w:p>
+    <w:p>
+      <w:pPr>
+        <w:pStyle w:val="Prrafodelista"/>
+      </w:pPr>
+    </w:p>
+    <w:p>
+      <w:pPr>
         <w:ind w:left="708"/>
       </w:pPr>
       <w:r>
@@ -300,7 +326,246 @@
       </w:r>
     </w:p>
     <w:p/>
-    <w:p/>
+    <w:p>
+      <w:pPr>
+        <w:pStyle w:val="Prrafodelista"/>
+        <w:numPr>
+          <w:ilvl w:val="0"/>
+          <w:numId w:val="2"/>
+        </w:numPr>
+      </w:pPr>
+      <w:r>
+        <w:t>Hicimos los gráficos para ver el porcentaje de hombres/mujeres en 2004 y 2024 dando los siguientes resultados:</w:t>
+      </w:r>
+    </w:p>
+    <w:p>
+      <w:pPr>
+        <w:pStyle w:val="Prrafodelista"/>
+      </w:pPr>
+      <w:r>
+        <w:drawing>
+          <wp:inline distT="0" distB="0" distL="0" distR="0" wp14:anchorId="1E5F13A6" wp14:editId="242368E9">
+            <wp:extent cx="5400040" cy="4462145"/>
+            <wp:effectExtent l="0" t="0" r="0" b="0"/>
+            <wp:docPr id="1798672993" name="Imagen 1" descr="Gráfico, Gráfico de barras&#10;&#10;El contenido generado por IA puede ser incorrecto."/>
+            <wp:cNvGraphicFramePr>
+              <a:graphicFrameLocks xmlns:a="http://schemas.openxmlformats.org/drawingml/2006/main" noChangeAspect="1"/>
+            </wp:cNvGraphicFramePr>
+            <a:graphic xmlns:a="http://schemas.openxmlformats.org/drawingml/2006/main">
+              <a:graphicData uri="http://schemas.openxmlformats.org/drawingml/2006/picture">
+                <pic:pic xmlns:pic="http://schemas.openxmlformats.org/drawingml/2006/picture">
+                  <pic:nvPicPr>
+                    <pic:cNvPr id="1798672993" name="Imagen 1" descr="Gráfico, Gráfico de barras&#10;&#10;El contenido generado por IA puede ser incorrecto."/>
+                    <pic:cNvPicPr/>
+                  </pic:nvPicPr>
+                  <pic:blipFill>
+                    <a:blip r:embed="rId7"/>
+                    <a:stretch>
+                      <a:fillRect/>
+                    </a:stretch>
+                  </pic:blipFill>
+                  <pic:spPr>
+                    <a:xfrm>
+                      <a:off x="0" y="0"/>
+                      <a:ext cx="5400040" cy="4462145"/>
+                    </a:xfrm>
+                    <a:prstGeom prst="rect">
+                      <a:avLst/>
+                    </a:prstGeom>
+                  </pic:spPr>
+                </pic:pic>
+              </a:graphicData>
+            </a:graphic>
+          </wp:inline>
+        </w:drawing>
+      </w:r>
+    </w:p>
+    <w:p>
+      <w:pPr>
+        <w:pStyle w:val="Prrafodelista"/>
+      </w:pPr>
+      <w:r>
+        <w:lastRenderedPageBreak/>
+        <w:drawing>
+          <wp:inline distT="0" distB="0" distL="0" distR="0" wp14:anchorId="2EA03B5F" wp14:editId="37CB569B">
+            <wp:extent cx="5400040" cy="4432300"/>
+            <wp:effectExtent l="0" t="0" r="0" b="6350"/>
+            <wp:docPr id="255283903" name="Imagen 1" descr="Gráfico, Gráfico de barras&#10;&#10;El contenido generado por IA puede ser incorrecto."/>
+            <wp:cNvGraphicFramePr>
+              <a:graphicFrameLocks xmlns:a="http://schemas.openxmlformats.org/drawingml/2006/main" noChangeAspect="1"/>
+            </wp:cNvGraphicFramePr>
+            <a:graphic xmlns:a="http://schemas.openxmlformats.org/drawingml/2006/main">
+              <a:graphicData uri="http://schemas.openxmlformats.org/drawingml/2006/picture">
+                <pic:pic xmlns:pic="http://schemas.openxmlformats.org/drawingml/2006/picture">
+                  <pic:nvPicPr>
+                    <pic:cNvPr id="255283903" name="Imagen 1" descr="Gráfico, Gráfico de barras&#10;&#10;El contenido generado por IA puede ser incorrecto."/>
+                    <pic:cNvPicPr/>
+                  </pic:nvPicPr>
+                  <pic:blipFill>
+                    <a:blip r:embed="rId8"/>
+                    <a:stretch>
+                      <a:fillRect/>
+                    </a:stretch>
+                  </pic:blipFill>
+                  <pic:spPr>
+                    <a:xfrm>
+                      <a:off x="0" y="0"/>
+                      <a:ext cx="5400040" cy="4432300"/>
+                    </a:xfrm>
+                    <a:prstGeom prst="rect">
+                      <a:avLst/>
+                    </a:prstGeom>
+                  </pic:spPr>
+                </pic:pic>
+              </a:graphicData>
+            </a:graphic>
+          </wp:inline>
+        </w:drawing>
+      </w:r>
+    </w:p>
+    <w:p>
+      <w:pPr>
+        <w:pStyle w:val="Prrafodelista"/>
+      </w:pPr>
+      <w:r>
+        <w:t>Viendo que la distribución no sufrió cambios notables.</w:t>
+      </w:r>
+    </w:p>
+    <w:p>
+      <w:pPr>
+        <w:pStyle w:val="Prrafodelista"/>
+      </w:pPr>
+    </w:p>
+    <w:p>
+      <w:pPr>
+        <w:pStyle w:val="Prrafodelista"/>
+        <w:numPr>
+          <w:ilvl w:val="0"/>
+          <w:numId w:val="2"/>
+        </w:numPr>
+      </w:pPr>
+      <w:r>
+        <w:t xml:space="preserve">Al hacer la matriz, pudimos ver </w:t>
+      </w:r>
+      <w:proofErr w:type="gramStart"/>
+      <w:r>
+        <w:t>que</w:t>
+      </w:r>
+      <w:proofErr w:type="gramEnd"/>
+      <w:r>
+        <w:t xml:space="preserve"> en 2004, vemos relaciones fuertes en edad y </w:t>
+      </w:r>
+      <w:r>
+        <w:t>soltería</w:t>
+      </w:r>
+      <w:r>
+        <w:t xml:space="preserve"> (-0.76) lo que puede referirse a que se distribuyen opuestamente los grupos etarios frente a los puestos de trabajo, el tipo de empleo con la edad (0.59) y la tasa de inactividad</w:t>
+      </w:r>
+      <w:r>
+        <w:t xml:space="preserve"> en estudiantes</w:t>
+      </w:r>
+      <w:r>
+        <w:t xml:space="preserve"> y edad (-0.59), lo que quiere decir que a mayor edad menor inactividad y viceversa.</w:t>
+      </w:r>
+    </w:p>
+    <w:p>
+      <w:pPr>
+        <w:pStyle w:val="Prrafodelista"/>
+      </w:pPr>
+      <w:r>
+        <w:t>Algunas relaciones moderadas/débiles son, la tasa de inactividad de amas de casa y edad (0.27) y las personas viudas y edad (0.31).</w:t>
+      </w:r>
+    </w:p>
+    <w:p>
+      <w:pPr>
+        <w:pStyle w:val="Prrafodelista"/>
+      </w:pPr>
+      <w:r>
+        <w:t xml:space="preserve">A destacar, en 2024 </w:t>
+      </w:r>
+      <w:r>
+        <w:t>podemos ver una gran estabilidad, sin nuevas correlaciones fuertes o cambios notables en ninguna variable.</w:t>
+      </w:r>
+    </w:p>
+    <w:p>
+      <w:r>
+        <w:lastRenderedPageBreak/>
+        <w:drawing>
+          <wp:inline distT="0" distB="0" distL="0" distR="0" wp14:anchorId="57F1E71E" wp14:editId="5CA50FE4">
+            <wp:extent cx="4438650" cy="3792477"/>
+            <wp:effectExtent l="0" t="0" r="0" b="0"/>
+            <wp:docPr id="2081839309" name="Imagen 1" descr="Gráfico&#10;&#10;El contenido generado por IA puede ser incorrecto."/>
+            <wp:cNvGraphicFramePr>
+              <a:graphicFrameLocks xmlns:a="http://schemas.openxmlformats.org/drawingml/2006/main" noChangeAspect="1"/>
+            </wp:cNvGraphicFramePr>
+            <a:graphic xmlns:a="http://schemas.openxmlformats.org/drawingml/2006/main">
+              <a:graphicData uri="http://schemas.openxmlformats.org/drawingml/2006/picture">
+                <pic:pic xmlns:pic="http://schemas.openxmlformats.org/drawingml/2006/picture">
+                  <pic:nvPicPr>
+                    <pic:cNvPr id="2081839309" name="Imagen 1" descr="Gráfico&#10;&#10;El contenido generado por IA puede ser incorrecto."/>
+                    <pic:cNvPicPr/>
+                  </pic:nvPicPr>
+                  <pic:blipFill>
+                    <a:blip r:embed="rId9"/>
+                    <a:stretch>
+                      <a:fillRect/>
+                    </a:stretch>
+                  </pic:blipFill>
+                  <pic:spPr>
+                    <a:xfrm>
+                      <a:off x="0" y="0"/>
+                      <a:ext cx="4471505" cy="3820549"/>
+                    </a:xfrm>
+                    <a:prstGeom prst="rect">
+                      <a:avLst/>
+                    </a:prstGeom>
+                  </pic:spPr>
+                </pic:pic>
+              </a:graphicData>
+            </a:graphic>
+          </wp:inline>
+        </w:drawing>
+      </w:r>
+    </w:p>
+    <w:p>
+      <w:r>
+        <w:drawing>
+          <wp:inline distT="0" distB="0" distL="0" distR="0" wp14:anchorId="5276BC72" wp14:editId="25D6B3D8">
+            <wp:extent cx="4516689" cy="3931920"/>
+            <wp:effectExtent l="0" t="0" r="0" b="0"/>
+            <wp:docPr id="427079371" name="Imagen 1" descr="Gráfico&#10;&#10;El contenido generado por IA puede ser incorrecto."/>
+            <wp:cNvGraphicFramePr>
+              <a:graphicFrameLocks xmlns:a="http://schemas.openxmlformats.org/drawingml/2006/main" noChangeAspect="1"/>
+            </wp:cNvGraphicFramePr>
+            <a:graphic xmlns:a="http://schemas.openxmlformats.org/drawingml/2006/main">
+              <a:graphicData uri="http://schemas.openxmlformats.org/drawingml/2006/picture">
+                <pic:pic xmlns:pic="http://schemas.openxmlformats.org/drawingml/2006/picture">
+                  <pic:nvPicPr>
+                    <pic:cNvPr id="427079371" name="Imagen 1" descr="Gráfico&#10;&#10;El contenido generado por IA puede ser incorrecto."/>
+                    <pic:cNvPicPr/>
+                  </pic:nvPicPr>
+                  <pic:blipFill>
+                    <a:blip r:embed="rId10"/>
+                    <a:stretch>
+                      <a:fillRect/>
+                    </a:stretch>
+                  </pic:blipFill>
+                  <pic:spPr>
+                    <a:xfrm>
+                      <a:off x="0" y="0"/>
+                      <a:ext cx="4523781" cy="3938094"/>
+                    </a:xfrm>
+                    <a:prstGeom prst="rect">
+                      <a:avLst/>
+                    </a:prstGeom>
+                  </pic:spPr>
+                </pic:pic>
+              </a:graphicData>
+            </a:graphic>
+          </wp:inline>
+        </w:drawing>
+      </w:r>
+    </w:p>
     <w:sectPr>
       <w:pgSz w:w="11906" w:h="16838"/>
       <w:pgMar w:top="1417" w:right="1701" w:bottom="1417" w:left="1701" w:header="708" w:footer="708" w:gutter="0"/>
@@ -402,8 +667,100 @@
       </w:pPr>
     </w:lvl>
   </w:abstractNum>
+  <w:abstractNum w:abstractNumId="1" w15:restartNumberingAfterBreak="0">
+    <w:nsid w:val="1AB25185"/>
+    <w:multiLevelType w:val="hybridMultilevel"/>
+    <w:tmpl w:val="B3647560"/>
+    <w:lvl w:ilvl="0" w:tplc="2C0A000F">
+      <w:start w:val="1"/>
+      <w:numFmt w:val="decimal"/>
+      <w:lvlText w:val="%1."/>
+      <w:lvlJc w:val="left"/>
+      <w:pPr>
+        <w:ind w:left="720" w:hanging="360"/>
+      </w:pPr>
+      <w:rPr>
+        <w:rFonts w:hint="default"/>
+      </w:rPr>
+    </w:lvl>
+    <w:lvl w:ilvl="1" w:tplc="2C0A0019" w:tentative="1">
+      <w:start w:val="1"/>
+      <w:numFmt w:val="lowerLetter"/>
+      <w:lvlText w:val="%2."/>
+      <w:lvlJc w:val="left"/>
+      <w:pPr>
+        <w:ind w:left="1440" w:hanging="360"/>
+      </w:pPr>
+    </w:lvl>
+    <w:lvl w:ilvl="2" w:tplc="2C0A001B" w:tentative="1">
+      <w:start w:val="1"/>
+      <w:numFmt w:val="lowerRoman"/>
+      <w:lvlText w:val="%3."/>
+      <w:lvlJc w:val="right"/>
+      <w:pPr>
+        <w:ind w:left="2160" w:hanging="180"/>
+      </w:pPr>
+    </w:lvl>
+    <w:lvl w:ilvl="3" w:tplc="2C0A000F" w:tentative="1">
+      <w:start w:val="1"/>
+      <w:numFmt w:val="decimal"/>
+      <w:lvlText w:val="%4."/>
+      <w:lvlJc w:val="left"/>
+      <w:pPr>
+        <w:ind w:left="2880" w:hanging="360"/>
+      </w:pPr>
+    </w:lvl>
+    <w:lvl w:ilvl="4" w:tplc="2C0A0019" w:tentative="1">
+      <w:start w:val="1"/>
+      <w:numFmt w:val="lowerLetter"/>
+      <w:lvlText w:val="%5."/>
+      <w:lvlJc w:val="left"/>
+      <w:pPr>
+        <w:ind w:left="3600" w:hanging="360"/>
+      </w:pPr>
+    </w:lvl>
+    <w:lvl w:ilvl="5" w:tplc="2C0A001B" w:tentative="1">
+      <w:start w:val="1"/>
+      <w:numFmt w:val="lowerRoman"/>
+      <w:lvlText w:val="%6."/>
+      <w:lvlJc w:val="right"/>
+      <w:pPr>
+        <w:ind w:left="4320" w:hanging="180"/>
+      </w:pPr>
+    </w:lvl>
+    <w:lvl w:ilvl="6" w:tplc="2C0A000F" w:tentative="1">
+      <w:start w:val="1"/>
+      <w:numFmt w:val="decimal"/>
+      <w:lvlText w:val="%7."/>
+      <w:lvlJc w:val="left"/>
+      <w:pPr>
+        <w:ind w:left="5040" w:hanging="360"/>
+      </w:pPr>
+    </w:lvl>
+    <w:lvl w:ilvl="7" w:tplc="2C0A0019" w:tentative="1">
+      <w:start w:val="1"/>
+      <w:numFmt w:val="lowerLetter"/>
+      <w:lvlText w:val="%8."/>
+      <w:lvlJc w:val="left"/>
+      <w:pPr>
+        <w:ind w:left="5760" w:hanging="360"/>
+      </w:pPr>
+    </w:lvl>
+    <w:lvl w:ilvl="8" w:tplc="2C0A001B" w:tentative="1">
+      <w:start w:val="1"/>
+      <w:numFmt w:val="lowerRoman"/>
+      <w:lvlText w:val="%9."/>
+      <w:lvlJc w:val="right"/>
+      <w:pPr>
+        <w:ind w:left="6480" w:hanging="180"/>
+      </w:pPr>
+    </w:lvl>
+  </w:abstractNum>
   <w:num w:numId="1" w16cid:durableId="1434935416">
     <w:abstractNumId w:val="0"/>
+  </w:num>
+  <w:num w:numId="2" w16cid:durableId="475758322">
+    <w:abstractNumId w:val="1"/>
   </w:num>
 </w:numbering>
 </file>

</xml_diff>